<commit_message>
aumentando o espaçamento entre as linhas do docx
</commit_message>
<xml_diff>
--- a/estoque_para_impressao.docx
+++ b/estoque_para_impressao.docx
@@ -30,6 +30,9 @@
             <w:tcW w:type="dxa" w:w="4365"/>
           </w:tcPr>
           <w:p>
+            <w:pPr>
+              <w:spacing w:line="320" w:lineRule="exact"/>
+            </w:pPr>
             <w:r>
               <w:t>Modelo</w:t>
             </w:r>
@@ -40,6 +43,9 @@
             <w:tcW w:type="dxa" w:w="1417"/>
           </w:tcPr>
           <w:p>
+            <w:pPr>
+              <w:spacing w:line="320" w:lineRule="exact"/>
+            </w:pPr>
             <w:r>
               <w:t>Ano</w:t>
             </w:r>
@@ -50,6 +56,9 @@
             <w:tcW w:type="dxa" w:w="2154"/>
           </w:tcPr>
           <w:p>
+            <w:pPr>
+              <w:spacing w:line="320" w:lineRule="exact"/>
+            </w:pPr>
             <w:r>
               <w:t>Preço (R$)</w:t>
             </w:r>
@@ -60,6 +69,9 @@
             <w:tcW w:type="dxa" w:w="170"/>
           </w:tcPr>
           <w:p>
+            <w:pPr>
+              <w:spacing w:line="320" w:lineRule="exact"/>
+            </w:pPr>
             <w:r>
               <w:t>Fotos</w:t>
             </w:r>
@@ -70,6 +82,9 @@
             <w:tcW w:type="dxa" w:w="170"/>
           </w:tcPr>
           <w:p>
+            <w:pPr>
+              <w:spacing w:line="320" w:lineRule="exact"/>
+            </w:pPr>
             <w:r>
               <w:t>Site</w:t>
             </w:r>
@@ -80,6 +95,9 @@
             <w:tcW w:type="dxa" w:w="170"/>
           </w:tcPr>
           <w:p>
+            <w:pPr>
+              <w:spacing w:line="320" w:lineRule="exact"/>
+            </w:pPr>
             <w:r>
               <w:t>Stories</w:t>
             </w:r>
@@ -92,8 +110,11 @@
             <w:tcW w:type="dxa" w:w="1440"/>
           </w:tcPr>
           <w:p>
+            <w:pPr>
+              <w:spacing w:line="400" w:lineRule="exact"/>
+            </w:pPr>
             <w:r>
-              <w:t>Compass Limited</w:t>
+              <w:t>COMPASS Limited</w:t>
             </w:r>
           </w:p>
         </w:tc>
@@ -102,6 +123,9 @@
             <w:tcW w:type="dxa" w:w="1440"/>
           </w:tcPr>
           <w:p>
+            <w:pPr>
+              <w:spacing w:line="400" w:lineRule="exact"/>
+            </w:pPr>
             <w:r>
               <w:t>2019</w:t>
             </w:r>
@@ -112,6 +136,9 @@
             <w:tcW w:type="dxa" w:w="1440"/>
           </w:tcPr>
           <w:p>
+            <w:pPr>
+              <w:spacing w:line="400" w:lineRule="exact"/>
+            </w:pPr>
             <w:r>
               <w:t>R$ 120.000,00</w:t>
             </w:r>
@@ -122,6 +149,9 @@
             <w:tcW w:type="dxa" w:w="1440"/>
           </w:tcPr>
           <w:p>
+            <w:pPr>
+              <w:spacing w:line="400" w:lineRule="exact"/>
+            </w:pPr>
             <w:r/>
           </w:p>
         </w:tc>
@@ -130,6 +160,9 @@
             <w:tcW w:type="dxa" w:w="1440"/>
           </w:tcPr>
           <w:p>
+            <w:pPr>
+              <w:spacing w:line="400" w:lineRule="exact"/>
+            </w:pPr>
             <w:r/>
           </w:p>
         </w:tc>
@@ -138,6 +171,9 @@
             <w:tcW w:type="dxa" w:w="1440"/>
           </w:tcPr>
           <w:p>
+            <w:pPr>
+              <w:spacing w:line="400" w:lineRule="exact"/>
+            </w:pPr>
             <w:r/>
           </w:p>
         </w:tc>
@@ -148,8 +184,11 @@
             <w:tcW w:type="dxa" w:w="1440"/>
           </w:tcPr>
           <w:p>
+            <w:pPr>
+              <w:spacing w:line="400" w:lineRule="exact"/>
+            </w:pPr>
             <w:r>
-              <w:t>Voyage</w:t>
+              <w:t>VOYAGE</w:t>
             </w:r>
           </w:p>
         </w:tc>
@@ -158,6 +197,9 @@
             <w:tcW w:type="dxa" w:w="1440"/>
           </w:tcPr>
           <w:p>
+            <w:pPr>
+              <w:spacing w:line="400" w:lineRule="exact"/>
+            </w:pPr>
             <w:r>
               <w:t>2022</w:t>
             </w:r>
@@ -168,6 +210,9 @@
             <w:tcW w:type="dxa" w:w="1440"/>
           </w:tcPr>
           <w:p>
+            <w:pPr>
+              <w:spacing w:line="400" w:lineRule="exact"/>
+            </w:pPr>
             <w:r>
               <w:t>R$ 58.000,00</w:t>
             </w:r>
@@ -178,6 +223,9 @@
             <w:tcW w:type="dxa" w:w="1440"/>
           </w:tcPr>
           <w:p>
+            <w:pPr>
+              <w:spacing w:line="400" w:lineRule="exact"/>
+            </w:pPr>
             <w:r/>
           </w:p>
         </w:tc>
@@ -186,6 +234,9 @@
             <w:tcW w:type="dxa" w:w="1440"/>
           </w:tcPr>
           <w:p>
+            <w:pPr>
+              <w:spacing w:line="400" w:lineRule="exact"/>
+            </w:pPr>
             <w:r/>
           </w:p>
         </w:tc>
@@ -194,6 +245,9 @@
             <w:tcW w:type="dxa" w:w="1440"/>
           </w:tcPr>
           <w:p>
+            <w:pPr>
+              <w:spacing w:line="400" w:lineRule="exact"/>
+            </w:pPr>
             <w:r/>
           </w:p>
         </w:tc>
@@ -204,8 +258,11 @@
             <w:tcW w:type="dxa" w:w="1440"/>
           </w:tcPr>
           <w:p>
+            <w:pPr>
+              <w:spacing w:line="400" w:lineRule="exact"/>
+            </w:pPr>
             <w:r>
-              <w:t>Fiat Toro Diesel</w:t>
+              <w:t>Fiat TORO Diesel</w:t>
             </w:r>
           </w:p>
         </w:tc>
@@ -214,6 +271,9 @@
             <w:tcW w:type="dxa" w:w="1440"/>
           </w:tcPr>
           <w:p>
+            <w:pPr>
+              <w:spacing w:line="400" w:lineRule="exact"/>
+            </w:pPr>
             <w:r>
               <w:t>2021</w:t>
             </w:r>
@@ -224,6 +284,9 @@
             <w:tcW w:type="dxa" w:w="1440"/>
           </w:tcPr>
           <w:p>
+            <w:pPr>
+              <w:spacing w:line="400" w:lineRule="exact"/>
+            </w:pPr>
             <w:r>
               <w:t>R$ 105.000,00</w:t>
             </w:r>
@@ -234,6 +297,9 @@
             <w:tcW w:type="dxa" w:w="1440"/>
           </w:tcPr>
           <w:p>
+            <w:pPr>
+              <w:spacing w:line="400" w:lineRule="exact"/>
+            </w:pPr>
             <w:r/>
           </w:p>
         </w:tc>
@@ -242,6 +308,9 @@
             <w:tcW w:type="dxa" w:w="1440"/>
           </w:tcPr>
           <w:p>
+            <w:pPr>
+              <w:spacing w:line="400" w:lineRule="exact"/>
+            </w:pPr>
             <w:r/>
           </w:p>
         </w:tc>
@@ -250,6 +319,9 @@
             <w:tcW w:type="dxa" w:w="1440"/>
           </w:tcPr>
           <w:p>
+            <w:pPr>
+              <w:spacing w:line="400" w:lineRule="exact"/>
+            </w:pPr>
             <w:r/>
           </w:p>
         </w:tc>
@@ -260,8 +332,11 @@
             <w:tcW w:type="dxa" w:w="1440"/>
           </w:tcPr>
           <w:p>
+            <w:pPr>
+              <w:spacing w:line="400" w:lineRule="exact"/>
+            </w:pPr>
             <w:r>
-              <w:t>Tracker 1.4 Turbo</w:t>
+              <w:t>TRACKER 1.4 Turbo</w:t>
             </w:r>
           </w:p>
         </w:tc>
@@ -270,6 +345,9 @@
             <w:tcW w:type="dxa" w:w="1440"/>
           </w:tcPr>
           <w:p>
+            <w:pPr>
+              <w:spacing w:line="400" w:lineRule="exact"/>
+            </w:pPr>
             <w:r>
               <w:t>2018</w:t>
             </w:r>
@@ -280,6 +358,9 @@
             <w:tcW w:type="dxa" w:w="1440"/>
           </w:tcPr>
           <w:p>
+            <w:pPr>
+              <w:spacing w:line="400" w:lineRule="exact"/>
+            </w:pPr>
             <w:r>
               <w:t>R$ 83.000,00</w:t>
             </w:r>
@@ -290,6 +371,9 @@
             <w:tcW w:type="dxa" w:w="1440"/>
           </w:tcPr>
           <w:p>
+            <w:pPr>
+              <w:spacing w:line="400" w:lineRule="exact"/>
+            </w:pPr>
             <w:r/>
           </w:p>
         </w:tc>
@@ -298,6 +382,9 @@
             <w:tcW w:type="dxa" w:w="1440"/>
           </w:tcPr>
           <w:p>
+            <w:pPr>
+              <w:spacing w:line="400" w:lineRule="exact"/>
+            </w:pPr>
             <w:r/>
           </w:p>
         </w:tc>
@@ -306,6 +393,9 @@
             <w:tcW w:type="dxa" w:w="1440"/>
           </w:tcPr>
           <w:p>
+            <w:pPr>
+              <w:spacing w:line="400" w:lineRule="exact"/>
+            </w:pPr>
             <w:r/>
           </w:p>
         </w:tc>
@@ -316,8 +406,11 @@
             <w:tcW w:type="dxa" w:w="1440"/>
           </w:tcPr>
           <w:p>
+            <w:pPr>
+              <w:spacing w:line="400" w:lineRule="exact"/>
+            </w:pPr>
             <w:r>
-              <w:t>Ka 1.0</w:t>
+              <w:t>KA 1.0</w:t>
             </w:r>
           </w:p>
         </w:tc>
@@ -326,6 +419,9 @@
             <w:tcW w:type="dxa" w:w="1440"/>
           </w:tcPr>
           <w:p>
+            <w:pPr>
+              <w:spacing w:line="400" w:lineRule="exact"/>
+            </w:pPr>
             <w:r>
               <w:t>2013</w:t>
             </w:r>
@@ -336,6 +432,9 @@
             <w:tcW w:type="dxa" w:w="1440"/>
           </w:tcPr>
           <w:p>
+            <w:pPr>
+              <w:spacing w:line="400" w:lineRule="exact"/>
+            </w:pPr>
             <w:r>
               <w:t>R$ 28.000,00</w:t>
             </w:r>
@@ -346,6 +445,9 @@
             <w:tcW w:type="dxa" w:w="1440"/>
           </w:tcPr>
           <w:p>
+            <w:pPr>
+              <w:spacing w:line="400" w:lineRule="exact"/>
+            </w:pPr>
             <w:r/>
           </w:p>
         </w:tc>
@@ -354,6 +456,9 @@
             <w:tcW w:type="dxa" w:w="1440"/>
           </w:tcPr>
           <w:p>
+            <w:pPr>
+              <w:spacing w:line="400" w:lineRule="exact"/>
+            </w:pPr>
             <w:r/>
           </w:p>
         </w:tc>
@@ -362,6 +467,9 @@
             <w:tcW w:type="dxa" w:w="1440"/>
           </w:tcPr>
           <w:p>
+            <w:pPr>
+              <w:spacing w:line="400" w:lineRule="exact"/>
+            </w:pPr>
             <w:r/>
           </w:p>
         </w:tc>
@@ -372,8 +480,11 @@
             <w:tcW w:type="dxa" w:w="1440"/>
           </w:tcPr>
           <w:p>
+            <w:pPr>
+              <w:spacing w:line="400" w:lineRule="exact"/>
+            </w:pPr>
             <w:r>
-              <w:t>Gol Special</w:t>
+              <w:t>GOL Special</w:t>
             </w:r>
           </w:p>
         </w:tc>
@@ -382,6 +493,9 @@
             <w:tcW w:type="dxa" w:w="1440"/>
           </w:tcPr>
           <w:p>
+            <w:pPr>
+              <w:spacing w:line="400" w:lineRule="exact"/>
+            </w:pPr>
             <w:r>
               <w:t>2014</w:t>
             </w:r>
@@ -392,6 +506,9 @@
             <w:tcW w:type="dxa" w:w="1440"/>
           </w:tcPr>
           <w:p>
+            <w:pPr>
+              <w:spacing w:line="400" w:lineRule="exact"/>
+            </w:pPr>
             <w:r>
               <w:t>R$ 14.000,00</w:t>
             </w:r>
@@ -402,6 +519,9 @@
             <w:tcW w:type="dxa" w:w="1440"/>
           </w:tcPr>
           <w:p>
+            <w:pPr>
+              <w:spacing w:line="400" w:lineRule="exact"/>
+            </w:pPr>
             <w:r/>
           </w:p>
         </w:tc>
@@ -410,6 +530,9 @@
             <w:tcW w:type="dxa" w:w="1440"/>
           </w:tcPr>
           <w:p>
+            <w:pPr>
+              <w:spacing w:line="400" w:lineRule="exact"/>
+            </w:pPr>
             <w:r/>
           </w:p>
         </w:tc>
@@ -418,6 +541,9 @@
             <w:tcW w:type="dxa" w:w="1440"/>
           </w:tcPr>
           <w:p>
+            <w:pPr>
+              <w:spacing w:line="400" w:lineRule="exact"/>
+            </w:pPr>
             <w:r/>
           </w:p>
         </w:tc>
@@ -428,8 +554,11 @@
             <w:tcW w:type="dxa" w:w="1440"/>
           </w:tcPr>
           <w:p>
+            <w:pPr>
+              <w:spacing w:line="400" w:lineRule="exact"/>
+            </w:pPr>
             <w:r>
-              <w:t>Palio Fire</w:t>
+              <w:t>PALIO Fire</w:t>
             </w:r>
           </w:p>
         </w:tc>
@@ -438,6 +567,9 @@
             <w:tcW w:type="dxa" w:w="1440"/>
           </w:tcPr>
           <w:p>
+            <w:pPr>
+              <w:spacing w:line="400" w:lineRule="exact"/>
+            </w:pPr>
             <w:r>
               <w:t>2015</w:t>
             </w:r>
@@ -448,6 +580,9 @@
             <w:tcW w:type="dxa" w:w="1440"/>
           </w:tcPr>
           <w:p>
+            <w:pPr>
+              <w:spacing w:line="400" w:lineRule="exact"/>
+            </w:pPr>
             <w:r>
               <w:t>R$ 33.000,00</w:t>
             </w:r>
@@ -458,6 +593,9 @@
             <w:tcW w:type="dxa" w:w="1440"/>
           </w:tcPr>
           <w:p>
+            <w:pPr>
+              <w:spacing w:line="400" w:lineRule="exact"/>
+            </w:pPr>
             <w:r/>
           </w:p>
         </w:tc>
@@ -466,6 +604,9 @@
             <w:tcW w:type="dxa" w:w="1440"/>
           </w:tcPr>
           <w:p>
+            <w:pPr>
+              <w:spacing w:line="400" w:lineRule="exact"/>
+            </w:pPr>
             <w:r/>
           </w:p>
         </w:tc>
@@ -474,6 +615,9 @@
             <w:tcW w:type="dxa" w:w="1440"/>
           </w:tcPr>
           <w:p>
+            <w:pPr>
+              <w:spacing w:line="400" w:lineRule="exact"/>
+            </w:pPr>
             <w:r/>
           </w:p>
         </w:tc>
@@ -484,8 +628,11 @@
             <w:tcW w:type="dxa" w:w="1440"/>
           </w:tcPr>
           <w:p>
+            <w:pPr>
+              <w:spacing w:line="400" w:lineRule="exact"/>
+            </w:pPr>
             <w:r>
-              <w:t>Golf 1.4 Tsi Highline</w:t>
+              <w:t>GOLF 1.4 Tsi Highline</w:t>
             </w:r>
           </w:p>
         </w:tc>
@@ -494,6 +641,9 @@
             <w:tcW w:type="dxa" w:w="1440"/>
           </w:tcPr>
           <w:p>
+            <w:pPr>
+              <w:spacing w:line="400" w:lineRule="exact"/>
+            </w:pPr>
             <w:r>
               <w:t>2014</w:t>
             </w:r>
@@ -504,6 +654,9 @@
             <w:tcW w:type="dxa" w:w="1440"/>
           </w:tcPr>
           <w:p>
+            <w:pPr>
+              <w:spacing w:line="400" w:lineRule="exact"/>
+            </w:pPr>
             <w:r>
               <w:t>R$ 83.000,00</w:t>
             </w:r>
@@ -514,6 +667,9 @@
             <w:tcW w:type="dxa" w:w="1440"/>
           </w:tcPr>
           <w:p>
+            <w:pPr>
+              <w:spacing w:line="400" w:lineRule="exact"/>
+            </w:pPr>
             <w:r/>
           </w:p>
         </w:tc>
@@ -522,6 +678,9 @@
             <w:tcW w:type="dxa" w:w="1440"/>
           </w:tcPr>
           <w:p>
+            <w:pPr>
+              <w:spacing w:line="400" w:lineRule="exact"/>
+            </w:pPr>
             <w:r/>
           </w:p>
         </w:tc>
@@ -530,6 +689,9 @@
             <w:tcW w:type="dxa" w:w="1440"/>
           </w:tcPr>
           <w:p>
+            <w:pPr>
+              <w:spacing w:line="400" w:lineRule="exact"/>
+            </w:pPr>
             <w:r/>
           </w:p>
         </w:tc>
@@ -540,8 +702,11 @@
             <w:tcW w:type="dxa" w:w="1440"/>
           </w:tcPr>
           <w:p>
+            <w:pPr>
+              <w:spacing w:line="400" w:lineRule="exact"/>
+            </w:pPr>
             <w:r>
-              <w:t>Hilux Srv 4x4</w:t>
+              <w:t>HILUX Srv 4x4</w:t>
             </w:r>
           </w:p>
         </w:tc>
@@ -550,6 +715,9 @@
             <w:tcW w:type="dxa" w:w="1440"/>
           </w:tcPr>
           <w:p>
+            <w:pPr>
+              <w:spacing w:line="400" w:lineRule="exact"/>
+            </w:pPr>
             <w:r>
               <w:t>2017</w:t>
             </w:r>
@@ -560,6 +728,9 @@
             <w:tcW w:type="dxa" w:w="1440"/>
           </w:tcPr>
           <w:p>
+            <w:pPr>
+              <w:spacing w:line="400" w:lineRule="exact"/>
+            </w:pPr>
             <w:r>
               <w:t>R$ 170.000,00</w:t>
             </w:r>
@@ -570,6 +741,9 @@
             <w:tcW w:type="dxa" w:w="1440"/>
           </w:tcPr>
           <w:p>
+            <w:pPr>
+              <w:spacing w:line="400" w:lineRule="exact"/>
+            </w:pPr>
             <w:r/>
           </w:p>
         </w:tc>
@@ -578,6 +752,9 @@
             <w:tcW w:type="dxa" w:w="1440"/>
           </w:tcPr>
           <w:p>
+            <w:pPr>
+              <w:spacing w:line="400" w:lineRule="exact"/>
+            </w:pPr>
             <w:r/>
           </w:p>
         </w:tc>
@@ -586,6 +763,9 @@
             <w:tcW w:type="dxa" w:w="1440"/>
           </w:tcPr>
           <w:p>
+            <w:pPr>
+              <w:spacing w:line="400" w:lineRule="exact"/>
+            </w:pPr>
             <w:r/>
           </w:p>
         </w:tc>
@@ -596,8 +776,11 @@
             <w:tcW w:type="dxa" w:w="1440"/>
           </w:tcPr>
           <w:p>
+            <w:pPr>
+              <w:spacing w:line="400" w:lineRule="exact"/>
+            </w:pPr>
             <w:r>
-              <w:t>Strada Trekking</w:t>
+              <w:t>STRADA Trekking</w:t>
             </w:r>
           </w:p>
         </w:tc>
@@ -606,6 +789,9 @@
             <w:tcW w:type="dxa" w:w="1440"/>
           </w:tcPr>
           <w:p>
+            <w:pPr>
+              <w:spacing w:line="400" w:lineRule="exact"/>
+            </w:pPr>
             <w:r>
               <w:t>2007</w:t>
             </w:r>
@@ -616,6 +802,9 @@
             <w:tcW w:type="dxa" w:w="1440"/>
           </w:tcPr>
           <w:p>
+            <w:pPr>
+              <w:spacing w:line="400" w:lineRule="exact"/>
+            </w:pPr>
             <w:r>
               <w:t>R$ 32.000,00</w:t>
             </w:r>
@@ -626,6 +815,9 @@
             <w:tcW w:type="dxa" w:w="1440"/>
           </w:tcPr>
           <w:p>
+            <w:pPr>
+              <w:spacing w:line="400" w:lineRule="exact"/>
+            </w:pPr>
             <w:r/>
           </w:p>
         </w:tc>
@@ -634,6 +826,9 @@
             <w:tcW w:type="dxa" w:w="1440"/>
           </w:tcPr>
           <w:p>
+            <w:pPr>
+              <w:spacing w:line="400" w:lineRule="exact"/>
+            </w:pPr>
             <w:r/>
           </w:p>
         </w:tc>
@@ -642,6 +837,9 @@
             <w:tcW w:type="dxa" w:w="1440"/>
           </w:tcPr>
           <w:p>
+            <w:pPr>
+              <w:spacing w:line="400" w:lineRule="exact"/>
+            </w:pPr>
             <w:r/>
           </w:p>
         </w:tc>
@@ -652,8 +850,11 @@
             <w:tcW w:type="dxa" w:w="1440"/>
           </w:tcPr>
           <w:p>
+            <w:pPr>
+              <w:spacing w:line="400" w:lineRule="exact"/>
+            </w:pPr>
             <w:r>
-              <w:t>Golf 1.6</w:t>
+              <w:t>GOLF 1.6</w:t>
             </w:r>
           </w:p>
         </w:tc>
@@ -662,6 +863,9 @@
             <w:tcW w:type="dxa" w:w="1440"/>
           </w:tcPr>
           <w:p>
+            <w:pPr>
+              <w:spacing w:line="400" w:lineRule="exact"/>
+            </w:pPr>
             <w:r>
               <w:t>2008</w:t>
             </w:r>
@@ -672,6 +876,9 @@
             <w:tcW w:type="dxa" w:w="1440"/>
           </w:tcPr>
           <w:p>
+            <w:pPr>
+              <w:spacing w:line="400" w:lineRule="exact"/>
+            </w:pPr>
             <w:r>
               <w:t>R$ 41.000,00</w:t>
             </w:r>
@@ -682,6 +889,9 @@
             <w:tcW w:type="dxa" w:w="1440"/>
           </w:tcPr>
           <w:p>
+            <w:pPr>
+              <w:spacing w:line="400" w:lineRule="exact"/>
+            </w:pPr>
             <w:r/>
           </w:p>
         </w:tc>
@@ -690,6 +900,9 @@
             <w:tcW w:type="dxa" w:w="1440"/>
           </w:tcPr>
           <w:p>
+            <w:pPr>
+              <w:spacing w:line="400" w:lineRule="exact"/>
+            </w:pPr>
             <w:r/>
           </w:p>
         </w:tc>
@@ -698,6 +911,9 @@
             <w:tcW w:type="dxa" w:w="1440"/>
           </w:tcPr>
           <w:p>
+            <w:pPr>
+              <w:spacing w:line="400" w:lineRule="exact"/>
+            </w:pPr>
             <w:r/>
           </w:p>
         </w:tc>
@@ -708,8 +924,11 @@
             <w:tcW w:type="dxa" w:w="1440"/>
           </w:tcPr>
           <w:p>
+            <w:pPr>
+              <w:spacing w:line="400" w:lineRule="exact"/>
+            </w:pPr>
             <w:r>
-              <w:t>Onix Ltz 1.0 Turbo</w:t>
+              <w:t>ONIX Ltz 1.0 Turbo</w:t>
             </w:r>
           </w:p>
         </w:tc>
@@ -718,6 +937,9 @@
             <w:tcW w:type="dxa" w:w="1440"/>
           </w:tcPr>
           <w:p>
+            <w:pPr>
+              <w:spacing w:line="400" w:lineRule="exact"/>
+            </w:pPr>
             <w:r>
               <w:t>2020</w:t>
             </w:r>
@@ -728,6 +950,9 @@
             <w:tcW w:type="dxa" w:w="1440"/>
           </w:tcPr>
           <w:p>
+            <w:pPr>
+              <w:spacing w:line="400" w:lineRule="exact"/>
+            </w:pPr>
             <w:r>
               <w:t>R$ 67.000,00</w:t>
             </w:r>
@@ -738,6 +963,9 @@
             <w:tcW w:type="dxa" w:w="1440"/>
           </w:tcPr>
           <w:p>
+            <w:pPr>
+              <w:spacing w:line="400" w:lineRule="exact"/>
+            </w:pPr>
             <w:r/>
           </w:p>
         </w:tc>
@@ -746,6 +974,9 @@
             <w:tcW w:type="dxa" w:w="1440"/>
           </w:tcPr>
           <w:p>
+            <w:pPr>
+              <w:spacing w:line="400" w:lineRule="exact"/>
+            </w:pPr>
             <w:r/>
           </w:p>
         </w:tc>
@@ -754,6 +985,9 @@
             <w:tcW w:type="dxa" w:w="1440"/>
           </w:tcPr>
           <w:p>
+            <w:pPr>
+              <w:spacing w:line="400" w:lineRule="exact"/>
+            </w:pPr>
             <w:r/>
           </w:p>
         </w:tc>
@@ -764,8 +998,11 @@
             <w:tcW w:type="dxa" w:w="1440"/>
           </w:tcPr>
           <w:p>
+            <w:pPr>
+              <w:spacing w:line="400" w:lineRule="exact"/>
+            </w:pPr>
             <w:r>
-              <w:t>Civic Lxs automático</w:t>
+              <w:t>CIVIC Lxs automático</w:t>
             </w:r>
           </w:p>
         </w:tc>
@@ -774,6 +1011,9 @@
             <w:tcW w:type="dxa" w:w="1440"/>
           </w:tcPr>
           <w:p>
+            <w:pPr>
+              <w:spacing w:line="400" w:lineRule="exact"/>
+            </w:pPr>
             <w:r>
               <w:t>2007</w:t>
             </w:r>
@@ -784,6 +1024,9 @@
             <w:tcW w:type="dxa" w:w="1440"/>
           </w:tcPr>
           <w:p>
+            <w:pPr>
+              <w:spacing w:line="400" w:lineRule="exact"/>
+            </w:pPr>
             <w:r>
               <w:t>R$ 42.000,00</w:t>
             </w:r>
@@ -794,6 +1037,9 @@
             <w:tcW w:type="dxa" w:w="1440"/>
           </w:tcPr>
           <w:p>
+            <w:pPr>
+              <w:spacing w:line="400" w:lineRule="exact"/>
+            </w:pPr>
             <w:r/>
           </w:p>
         </w:tc>
@@ -802,6 +1048,9 @@
             <w:tcW w:type="dxa" w:w="1440"/>
           </w:tcPr>
           <w:p>
+            <w:pPr>
+              <w:spacing w:line="400" w:lineRule="exact"/>
+            </w:pPr>
             <w:r/>
           </w:p>
         </w:tc>
@@ -810,6 +1059,9 @@
             <w:tcW w:type="dxa" w:w="1440"/>
           </w:tcPr>
           <w:p>
+            <w:pPr>
+              <w:spacing w:line="400" w:lineRule="exact"/>
+            </w:pPr>
             <w:r/>
           </w:p>
         </w:tc>
@@ -820,8 +1072,11 @@
             <w:tcW w:type="dxa" w:w="1440"/>
           </w:tcPr>
           <w:p>
+            <w:pPr>
+              <w:spacing w:line="400" w:lineRule="exact"/>
+            </w:pPr>
             <w:r>
-              <w:t>Peugeot 208</w:t>
+              <w:t>PEUGEOT 208</w:t>
             </w:r>
           </w:p>
         </w:tc>
@@ -830,6 +1085,9 @@
             <w:tcW w:type="dxa" w:w="1440"/>
           </w:tcPr>
           <w:p>
+            <w:pPr>
+              <w:spacing w:line="400" w:lineRule="exact"/>
+            </w:pPr>
             <w:r>
               <w:t>2014</w:t>
             </w:r>
@@ -840,6 +1098,9 @@
             <w:tcW w:type="dxa" w:w="1440"/>
           </w:tcPr>
           <w:p>
+            <w:pPr>
+              <w:spacing w:line="400" w:lineRule="exact"/>
+            </w:pPr>
             <w:r>
               <w:t>R$ 43.500,00</w:t>
             </w:r>
@@ -850,6 +1111,9 @@
             <w:tcW w:type="dxa" w:w="1440"/>
           </w:tcPr>
           <w:p>
+            <w:pPr>
+              <w:spacing w:line="400" w:lineRule="exact"/>
+            </w:pPr>
             <w:r/>
           </w:p>
         </w:tc>
@@ -858,6 +1122,9 @@
             <w:tcW w:type="dxa" w:w="1440"/>
           </w:tcPr>
           <w:p>
+            <w:pPr>
+              <w:spacing w:line="400" w:lineRule="exact"/>
+            </w:pPr>
             <w:r/>
           </w:p>
         </w:tc>
@@ -866,6 +1133,9 @@
             <w:tcW w:type="dxa" w:w="1440"/>
           </w:tcPr>
           <w:p>
+            <w:pPr>
+              <w:spacing w:line="400" w:lineRule="exact"/>
+            </w:pPr>
             <w:r/>
           </w:p>
         </w:tc>
@@ -876,8 +1146,11 @@
             <w:tcW w:type="dxa" w:w="1440"/>
           </w:tcPr>
           <w:p>
+            <w:pPr>
+              <w:spacing w:line="400" w:lineRule="exact"/>
+            </w:pPr>
             <w:r>
-              <w:t>Amarok Highline</w:t>
+              <w:t>AMAROK Highline</w:t>
             </w:r>
           </w:p>
         </w:tc>
@@ -886,6 +1159,9 @@
             <w:tcW w:type="dxa" w:w="1440"/>
           </w:tcPr>
           <w:p>
+            <w:pPr>
+              <w:spacing w:line="400" w:lineRule="exact"/>
+            </w:pPr>
             <w:r>
               <w:t>2011</w:t>
             </w:r>
@@ -896,6 +1172,9 @@
             <w:tcW w:type="dxa" w:w="1440"/>
           </w:tcPr>
           <w:p>
+            <w:pPr>
+              <w:spacing w:line="400" w:lineRule="exact"/>
+            </w:pPr>
             <w:r>
               <w:t>R$ 73.000,00</w:t>
             </w:r>
@@ -906,6 +1185,9 @@
             <w:tcW w:type="dxa" w:w="1440"/>
           </w:tcPr>
           <w:p>
+            <w:pPr>
+              <w:spacing w:line="400" w:lineRule="exact"/>
+            </w:pPr>
             <w:r/>
           </w:p>
         </w:tc>
@@ -914,6 +1196,9 @@
             <w:tcW w:type="dxa" w:w="1440"/>
           </w:tcPr>
           <w:p>
+            <w:pPr>
+              <w:spacing w:line="400" w:lineRule="exact"/>
+            </w:pPr>
             <w:r/>
           </w:p>
         </w:tc>
@@ -922,6 +1207,9 @@
             <w:tcW w:type="dxa" w:w="1440"/>
           </w:tcPr>
           <w:p>
+            <w:pPr>
+              <w:spacing w:line="400" w:lineRule="exact"/>
+            </w:pPr>
             <w:r/>
           </w:p>
         </w:tc>
@@ -932,8 +1220,11 @@
             <w:tcW w:type="dxa" w:w="1440"/>
           </w:tcPr>
           <w:p>
+            <w:pPr>
+              <w:spacing w:line="400" w:lineRule="exact"/>
+            </w:pPr>
             <w:r>
-              <w:t>Prisma Joy 1.4</w:t>
+              <w:t>PRISMA Joy 1.4</w:t>
             </w:r>
           </w:p>
         </w:tc>
@@ -942,6 +1233,9 @@
             <w:tcW w:type="dxa" w:w="1440"/>
           </w:tcPr>
           <w:p>
+            <w:pPr>
+              <w:spacing w:line="400" w:lineRule="exact"/>
+            </w:pPr>
             <w:r>
               <w:t>2007</w:t>
             </w:r>
@@ -952,6 +1246,9 @@
             <w:tcW w:type="dxa" w:w="1440"/>
           </w:tcPr>
           <w:p>
+            <w:pPr>
+              <w:spacing w:line="400" w:lineRule="exact"/>
+            </w:pPr>
             <w:r>
               <w:t>R$ 23.000,00</w:t>
             </w:r>
@@ -962,6 +1259,9 @@
             <w:tcW w:type="dxa" w:w="1440"/>
           </w:tcPr>
           <w:p>
+            <w:pPr>
+              <w:spacing w:line="400" w:lineRule="exact"/>
+            </w:pPr>
             <w:r/>
           </w:p>
         </w:tc>
@@ -970,6 +1270,9 @@
             <w:tcW w:type="dxa" w:w="1440"/>
           </w:tcPr>
           <w:p>
+            <w:pPr>
+              <w:spacing w:line="400" w:lineRule="exact"/>
+            </w:pPr>
             <w:r/>
           </w:p>
         </w:tc>
@@ -978,6 +1281,9 @@
             <w:tcW w:type="dxa" w:w="1440"/>
           </w:tcPr>
           <w:p>
+            <w:pPr>
+              <w:spacing w:line="400" w:lineRule="exact"/>
+            </w:pPr>
             <w:r/>
           </w:p>
         </w:tc>
@@ -988,6 +1294,9 @@
             <w:tcW w:type="dxa" w:w="1440"/>
           </w:tcPr>
           <w:p>
+            <w:pPr>
+              <w:spacing w:line="400" w:lineRule="exact"/>
+            </w:pPr>
             <w:r>
               <w:t>ZX 10</w:t>
             </w:r>
@@ -998,6 +1307,9 @@
             <w:tcW w:type="dxa" w:w="1440"/>
           </w:tcPr>
           <w:p>
+            <w:pPr>
+              <w:spacing w:line="400" w:lineRule="exact"/>
+            </w:pPr>
             <w:r>
               <w:t>2013</w:t>
             </w:r>
@@ -1008,6 +1320,9 @@
             <w:tcW w:type="dxa" w:w="1440"/>
           </w:tcPr>
           <w:p>
+            <w:pPr>
+              <w:spacing w:line="400" w:lineRule="exact"/>
+            </w:pPr>
             <w:r>
               <w:t>R$ 49.000,00</w:t>
             </w:r>
@@ -1018,6 +1333,9 @@
             <w:tcW w:type="dxa" w:w="1440"/>
           </w:tcPr>
           <w:p>
+            <w:pPr>
+              <w:spacing w:line="400" w:lineRule="exact"/>
+            </w:pPr>
             <w:r/>
           </w:p>
         </w:tc>
@@ -1026,6 +1344,9 @@
             <w:tcW w:type="dxa" w:w="1440"/>
           </w:tcPr>
           <w:p>
+            <w:pPr>
+              <w:spacing w:line="400" w:lineRule="exact"/>
+            </w:pPr>
             <w:r/>
           </w:p>
         </w:tc>
@@ -1034,6 +1355,9 @@
             <w:tcW w:type="dxa" w:w="1440"/>
           </w:tcPr>
           <w:p>
+            <w:pPr>
+              <w:spacing w:line="400" w:lineRule="exact"/>
+            </w:pPr>
             <w:r/>
           </w:p>
         </w:tc>
@@ -1044,6 +1368,9 @@
             <w:tcW w:type="dxa" w:w="1440"/>
           </w:tcPr>
           <w:p>
+            <w:pPr>
+              <w:spacing w:line="400" w:lineRule="exact"/>
+            </w:pPr>
             <w:r>
               <w:t>Kawasaki KX250X</w:t>
             </w:r>
@@ -1054,6 +1381,9 @@
             <w:tcW w:type="dxa" w:w="1440"/>
           </w:tcPr>
           <w:p>
+            <w:pPr>
+              <w:spacing w:line="400" w:lineRule="exact"/>
+            </w:pPr>
             <w:r>
               <w:t>2022</w:t>
             </w:r>
@@ -1064,6 +1394,9 @@
             <w:tcW w:type="dxa" w:w="1440"/>
           </w:tcPr>
           <w:p>
+            <w:pPr>
+              <w:spacing w:line="400" w:lineRule="exact"/>
+            </w:pPr>
             <w:r>
               <w:t>R$ 46.000,00</w:t>
             </w:r>
@@ -1074,6 +1407,9 @@
             <w:tcW w:type="dxa" w:w="1440"/>
           </w:tcPr>
           <w:p>
+            <w:pPr>
+              <w:spacing w:line="400" w:lineRule="exact"/>
+            </w:pPr>
             <w:r/>
           </w:p>
         </w:tc>
@@ -1082,6 +1418,9 @@
             <w:tcW w:type="dxa" w:w="1440"/>
           </w:tcPr>
           <w:p>
+            <w:pPr>
+              <w:spacing w:line="400" w:lineRule="exact"/>
+            </w:pPr>
             <w:r/>
           </w:p>
         </w:tc>
@@ -1090,6 +1429,9 @@
             <w:tcW w:type="dxa" w:w="1440"/>
           </w:tcPr>
           <w:p>
+            <w:pPr>
+              <w:spacing w:line="400" w:lineRule="exact"/>
+            </w:pPr>
             <w:r/>
           </w:p>
         </w:tc>
@@ -1100,6 +1442,9 @@
             <w:tcW w:type="dxa" w:w="1440"/>
           </w:tcPr>
           <w:p>
+            <w:pPr>
+              <w:spacing w:line="400" w:lineRule="exact"/>
+            </w:pPr>
             <w:r>
               <w:t>YZ 250 FX</w:t>
             </w:r>
@@ -1110,6 +1455,9 @@
             <w:tcW w:type="dxa" w:w="1440"/>
           </w:tcPr>
           <w:p>
+            <w:pPr>
+              <w:spacing w:line="400" w:lineRule="exact"/>
+            </w:pPr>
             <w:r>
               <w:t>2015</w:t>
             </w:r>
@@ -1120,6 +1468,9 @@
             <w:tcW w:type="dxa" w:w="1440"/>
           </w:tcPr>
           <w:p>
+            <w:pPr>
+              <w:spacing w:line="400" w:lineRule="exact"/>
+            </w:pPr>
             <w:r>
               <w:t>R$ 27.000,00</w:t>
             </w:r>
@@ -1130,6 +1481,9 @@
             <w:tcW w:type="dxa" w:w="1440"/>
           </w:tcPr>
           <w:p>
+            <w:pPr>
+              <w:spacing w:line="400" w:lineRule="exact"/>
+            </w:pPr>
             <w:r/>
           </w:p>
         </w:tc>
@@ -1138,6 +1492,9 @@
             <w:tcW w:type="dxa" w:w="1440"/>
           </w:tcPr>
           <w:p>
+            <w:pPr>
+              <w:spacing w:line="400" w:lineRule="exact"/>
+            </w:pPr>
             <w:r/>
           </w:p>
         </w:tc>
@@ -1146,6 +1503,9 @@
             <w:tcW w:type="dxa" w:w="1440"/>
           </w:tcPr>
           <w:p>
+            <w:pPr>
+              <w:spacing w:line="400" w:lineRule="exact"/>
+            </w:pPr>
             <w:r/>
           </w:p>
         </w:tc>

</xml_diff>

<commit_message>
implementando o histórico de vendas
</commit_message>
<xml_diff>
--- a/estoque_para_impressao.docx
+++ b/estoque_para_impressao.docx
@@ -114,7 +114,7 @@
               <w:spacing w:line="400" w:lineRule="exact"/>
             </w:pPr>
             <w:r>
-              <w:t>COMPASS Limited</w:t>
+              <w:t>HILUX SRV 4x4</w:t>
             </w:r>
           </w:p>
         </w:tc>
@@ -127,7 +127,7 @@
               <w:spacing w:line="400" w:lineRule="exact"/>
             </w:pPr>
             <w:r>
-              <w:t>2019</w:t>
+              <w:t>2017</w:t>
             </w:r>
           </w:p>
         </w:tc>
@@ -140,7 +140,7 @@
               <w:spacing w:line="400" w:lineRule="exact"/>
             </w:pPr>
             <w:r>
-              <w:t>R$ 120.000,00</w:t>
+              <w:t>R$ 170.000,00</w:t>
             </w:r>
           </w:p>
         </w:tc>
@@ -188,7 +188,7 @@
               <w:spacing w:line="400" w:lineRule="exact"/>
             </w:pPr>
             <w:r>
-              <w:t>VOYAGE</w:t>
+              <w:t>COMPASS Limited</w:t>
             </w:r>
           </w:p>
         </w:tc>
@@ -201,7 +201,7 @@
               <w:spacing w:line="400" w:lineRule="exact"/>
             </w:pPr>
             <w:r>
-              <w:t>2022</w:t>
+              <w:t>2019</w:t>
             </w:r>
           </w:p>
         </w:tc>
@@ -214,7 +214,7 @@
               <w:spacing w:line="400" w:lineRule="exact"/>
             </w:pPr>
             <w:r>
-              <w:t>R$ 58.000,00</w:t>
+              <w:t>R$ 120.000,00</w:t>
             </w:r>
           </w:p>
         </w:tc>
@@ -410,7 +410,7 @@
               <w:spacing w:line="400" w:lineRule="exact"/>
             </w:pPr>
             <w:r>
-              <w:t>KA 1.0</w:t>
+              <w:t>GOLF 1.4 TSI Highline</w:t>
             </w:r>
           </w:p>
         </w:tc>
@@ -423,7 +423,7 @@
               <w:spacing w:line="400" w:lineRule="exact"/>
             </w:pPr>
             <w:r>
-              <w:t>2013</w:t>
+              <w:t>2014</w:t>
             </w:r>
           </w:p>
         </w:tc>
@@ -436,7 +436,7 @@
               <w:spacing w:line="400" w:lineRule="exact"/>
             </w:pPr>
             <w:r>
-              <w:t>R$ 28.000,00</w:t>
+              <w:t>R$ 83.000,00</w:t>
             </w:r>
           </w:p>
         </w:tc>
@@ -484,7 +484,377 @@
               <w:spacing w:line="400" w:lineRule="exact"/>
             </w:pPr>
             <w:r>
-              <w:t>GOL Special</w:t>
+              <w:t>AMAROK Highline</w:t>
+            </w:r>
+          </w:p>
+        </w:tc>
+        <w:tc>
+          <w:tcPr>
+            <w:tcW w:type="dxa" w:w="1440"/>
+          </w:tcPr>
+          <w:p>
+            <w:pPr>
+              <w:spacing w:line="400" w:lineRule="exact"/>
+            </w:pPr>
+            <w:r>
+              <w:t>2011</w:t>
+            </w:r>
+          </w:p>
+        </w:tc>
+        <w:tc>
+          <w:tcPr>
+            <w:tcW w:type="dxa" w:w="1440"/>
+          </w:tcPr>
+          <w:p>
+            <w:pPr>
+              <w:spacing w:line="400" w:lineRule="exact"/>
+            </w:pPr>
+            <w:r>
+              <w:t>R$ 73.000,00</w:t>
+            </w:r>
+          </w:p>
+        </w:tc>
+        <w:tc>
+          <w:tcPr>
+            <w:tcW w:type="dxa" w:w="1440"/>
+          </w:tcPr>
+          <w:p>
+            <w:pPr>
+              <w:spacing w:line="400" w:lineRule="exact"/>
+            </w:pPr>
+            <w:r/>
+          </w:p>
+        </w:tc>
+        <w:tc>
+          <w:tcPr>
+            <w:tcW w:type="dxa" w:w="1440"/>
+          </w:tcPr>
+          <w:p>
+            <w:pPr>
+              <w:spacing w:line="400" w:lineRule="exact"/>
+            </w:pPr>
+            <w:r/>
+          </w:p>
+        </w:tc>
+        <w:tc>
+          <w:tcPr>
+            <w:tcW w:type="dxa" w:w="1440"/>
+          </w:tcPr>
+          <w:p>
+            <w:pPr>
+              <w:spacing w:line="400" w:lineRule="exact"/>
+            </w:pPr>
+            <w:r/>
+          </w:p>
+        </w:tc>
+      </w:tr>
+      <w:tr>
+        <w:tc>
+          <w:tcPr>
+            <w:tcW w:type="dxa" w:w="1440"/>
+          </w:tcPr>
+          <w:p>
+            <w:pPr>
+              <w:spacing w:line="400" w:lineRule="exact"/>
+            </w:pPr>
+            <w:r>
+              <w:t>ONIX LTZ 1.0 Turbo</w:t>
+            </w:r>
+          </w:p>
+        </w:tc>
+        <w:tc>
+          <w:tcPr>
+            <w:tcW w:type="dxa" w:w="1440"/>
+          </w:tcPr>
+          <w:p>
+            <w:pPr>
+              <w:spacing w:line="400" w:lineRule="exact"/>
+            </w:pPr>
+            <w:r>
+              <w:t>2020</w:t>
+            </w:r>
+          </w:p>
+        </w:tc>
+        <w:tc>
+          <w:tcPr>
+            <w:tcW w:type="dxa" w:w="1440"/>
+          </w:tcPr>
+          <w:p>
+            <w:pPr>
+              <w:spacing w:line="400" w:lineRule="exact"/>
+            </w:pPr>
+            <w:r>
+              <w:t>R$ 67.000,00</w:t>
+            </w:r>
+          </w:p>
+        </w:tc>
+        <w:tc>
+          <w:tcPr>
+            <w:tcW w:type="dxa" w:w="1440"/>
+          </w:tcPr>
+          <w:p>
+            <w:pPr>
+              <w:spacing w:line="400" w:lineRule="exact"/>
+            </w:pPr>
+            <w:r/>
+          </w:p>
+        </w:tc>
+        <w:tc>
+          <w:tcPr>
+            <w:tcW w:type="dxa" w:w="1440"/>
+          </w:tcPr>
+          <w:p>
+            <w:pPr>
+              <w:spacing w:line="400" w:lineRule="exact"/>
+            </w:pPr>
+            <w:r/>
+          </w:p>
+        </w:tc>
+        <w:tc>
+          <w:tcPr>
+            <w:tcW w:type="dxa" w:w="1440"/>
+          </w:tcPr>
+          <w:p>
+            <w:pPr>
+              <w:spacing w:line="400" w:lineRule="exact"/>
+            </w:pPr>
+            <w:r/>
+          </w:p>
+        </w:tc>
+      </w:tr>
+      <w:tr>
+        <w:tc>
+          <w:tcPr>
+            <w:tcW w:type="dxa" w:w="1440"/>
+          </w:tcPr>
+          <w:p>
+            <w:pPr>
+              <w:spacing w:line="400" w:lineRule="exact"/>
+            </w:pPr>
+            <w:r>
+              <w:t>VOYAGE</w:t>
+            </w:r>
+          </w:p>
+        </w:tc>
+        <w:tc>
+          <w:tcPr>
+            <w:tcW w:type="dxa" w:w="1440"/>
+          </w:tcPr>
+          <w:p>
+            <w:pPr>
+              <w:spacing w:line="400" w:lineRule="exact"/>
+            </w:pPr>
+            <w:r>
+              <w:t>2022</w:t>
+            </w:r>
+          </w:p>
+        </w:tc>
+        <w:tc>
+          <w:tcPr>
+            <w:tcW w:type="dxa" w:w="1440"/>
+          </w:tcPr>
+          <w:p>
+            <w:pPr>
+              <w:spacing w:line="400" w:lineRule="exact"/>
+            </w:pPr>
+            <w:r>
+              <w:t>R$ 58.000,00</w:t>
+            </w:r>
+          </w:p>
+        </w:tc>
+        <w:tc>
+          <w:tcPr>
+            <w:tcW w:type="dxa" w:w="1440"/>
+          </w:tcPr>
+          <w:p>
+            <w:pPr>
+              <w:spacing w:line="400" w:lineRule="exact"/>
+            </w:pPr>
+            <w:r/>
+          </w:p>
+        </w:tc>
+        <w:tc>
+          <w:tcPr>
+            <w:tcW w:type="dxa" w:w="1440"/>
+          </w:tcPr>
+          <w:p>
+            <w:pPr>
+              <w:spacing w:line="400" w:lineRule="exact"/>
+            </w:pPr>
+            <w:r/>
+          </w:p>
+        </w:tc>
+        <w:tc>
+          <w:tcPr>
+            <w:tcW w:type="dxa" w:w="1440"/>
+          </w:tcPr>
+          <w:p>
+            <w:pPr>
+              <w:spacing w:line="400" w:lineRule="exact"/>
+            </w:pPr>
+            <w:r/>
+          </w:p>
+        </w:tc>
+      </w:tr>
+      <w:tr>
+        <w:tc>
+          <w:tcPr>
+            <w:tcW w:type="dxa" w:w="1440"/>
+          </w:tcPr>
+          <w:p>
+            <w:pPr>
+              <w:spacing w:line="400" w:lineRule="exact"/>
+            </w:pPr>
+            <w:r>
+              <w:t>ZX 10</w:t>
+            </w:r>
+          </w:p>
+        </w:tc>
+        <w:tc>
+          <w:tcPr>
+            <w:tcW w:type="dxa" w:w="1440"/>
+          </w:tcPr>
+          <w:p>
+            <w:pPr>
+              <w:spacing w:line="400" w:lineRule="exact"/>
+            </w:pPr>
+            <w:r>
+              <w:t>2013</w:t>
+            </w:r>
+          </w:p>
+        </w:tc>
+        <w:tc>
+          <w:tcPr>
+            <w:tcW w:type="dxa" w:w="1440"/>
+          </w:tcPr>
+          <w:p>
+            <w:pPr>
+              <w:spacing w:line="400" w:lineRule="exact"/>
+            </w:pPr>
+            <w:r>
+              <w:t>R$ 49.000,00</w:t>
+            </w:r>
+          </w:p>
+        </w:tc>
+        <w:tc>
+          <w:tcPr>
+            <w:tcW w:type="dxa" w:w="1440"/>
+          </w:tcPr>
+          <w:p>
+            <w:pPr>
+              <w:spacing w:line="400" w:lineRule="exact"/>
+            </w:pPr>
+            <w:r/>
+          </w:p>
+        </w:tc>
+        <w:tc>
+          <w:tcPr>
+            <w:tcW w:type="dxa" w:w="1440"/>
+          </w:tcPr>
+          <w:p>
+            <w:pPr>
+              <w:spacing w:line="400" w:lineRule="exact"/>
+            </w:pPr>
+            <w:r/>
+          </w:p>
+        </w:tc>
+        <w:tc>
+          <w:tcPr>
+            <w:tcW w:type="dxa" w:w="1440"/>
+          </w:tcPr>
+          <w:p>
+            <w:pPr>
+              <w:spacing w:line="400" w:lineRule="exact"/>
+            </w:pPr>
+            <w:r/>
+          </w:p>
+        </w:tc>
+      </w:tr>
+      <w:tr>
+        <w:tc>
+          <w:tcPr>
+            <w:tcW w:type="dxa" w:w="1440"/>
+          </w:tcPr>
+          <w:p>
+            <w:pPr>
+              <w:spacing w:line="400" w:lineRule="exact"/>
+            </w:pPr>
+            <w:r>
+              <w:t>KAWASAKI KX250X</w:t>
+            </w:r>
+          </w:p>
+        </w:tc>
+        <w:tc>
+          <w:tcPr>
+            <w:tcW w:type="dxa" w:w="1440"/>
+          </w:tcPr>
+          <w:p>
+            <w:pPr>
+              <w:spacing w:line="400" w:lineRule="exact"/>
+            </w:pPr>
+            <w:r>
+              <w:t>2022</w:t>
+            </w:r>
+          </w:p>
+        </w:tc>
+        <w:tc>
+          <w:tcPr>
+            <w:tcW w:type="dxa" w:w="1440"/>
+          </w:tcPr>
+          <w:p>
+            <w:pPr>
+              <w:spacing w:line="400" w:lineRule="exact"/>
+            </w:pPr>
+            <w:r>
+              <w:t>R$ 46.000,00</w:t>
+            </w:r>
+          </w:p>
+        </w:tc>
+        <w:tc>
+          <w:tcPr>
+            <w:tcW w:type="dxa" w:w="1440"/>
+          </w:tcPr>
+          <w:p>
+            <w:pPr>
+              <w:spacing w:line="400" w:lineRule="exact"/>
+            </w:pPr>
+            <w:r/>
+          </w:p>
+        </w:tc>
+        <w:tc>
+          <w:tcPr>
+            <w:tcW w:type="dxa" w:w="1440"/>
+          </w:tcPr>
+          <w:p>
+            <w:pPr>
+              <w:spacing w:line="400" w:lineRule="exact"/>
+            </w:pPr>
+            <w:r/>
+          </w:p>
+        </w:tc>
+        <w:tc>
+          <w:tcPr>
+            <w:tcW w:type="dxa" w:w="1440"/>
+          </w:tcPr>
+          <w:p>
+            <w:pPr>
+              <w:spacing w:line="400" w:lineRule="exact"/>
+            </w:pPr>
+            <w:r/>
+          </w:p>
+        </w:tc>
+      </w:tr>
+      <w:tr>
+        <w:tc>
+          <w:tcPr>
+            <w:tcW w:type="dxa" w:w="1440"/>
+          </w:tcPr>
+          <w:p>
+            <w:pPr>
+              <w:spacing w:line="400" w:lineRule="exact"/>
+            </w:pPr>
+            <w:r>
+              <w:t>PEUGEOT 208</w:t>
             </w:r>
           </w:p>
         </w:tc>
@@ -510,7 +880,155 @@
               <w:spacing w:line="400" w:lineRule="exact"/>
             </w:pPr>
             <w:r>
-              <w:t>R$ 14.000,00</w:t>
+              <w:t>R$ 43.500,00</w:t>
+            </w:r>
+          </w:p>
+        </w:tc>
+        <w:tc>
+          <w:tcPr>
+            <w:tcW w:type="dxa" w:w="1440"/>
+          </w:tcPr>
+          <w:p>
+            <w:pPr>
+              <w:spacing w:line="400" w:lineRule="exact"/>
+            </w:pPr>
+            <w:r/>
+          </w:p>
+        </w:tc>
+        <w:tc>
+          <w:tcPr>
+            <w:tcW w:type="dxa" w:w="1440"/>
+          </w:tcPr>
+          <w:p>
+            <w:pPr>
+              <w:spacing w:line="400" w:lineRule="exact"/>
+            </w:pPr>
+            <w:r/>
+          </w:p>
+        </w:tc>
+        <w:tc>
+          <w:tcPr>
+            <w:tcW w:type="dxa" w:w="1440"/>
+          </w:tcPr>
+          <w:p>
+            <w:pPr>
+              <w:spacing w:line="400" w:lineRule="exact"/>
+            </w:pPr>
+            <w:r/>
+          </w:p>
+        </w:tc>
+      </w:tr>
+      <w:tr>
+        <w:tc>
+          <w:tcPr>
+            <w:tcW w:type="dxa" w:w="1440"/>
+          </w:tcPr>
+          <w:p>
+            <w:pPr>
+              <w:spacing w:line="400" w:lineRule="exact"/>
+            </w:pPr>
+            <w:r>
+              <w:t>CIVIC LXS Automático</w:t>
+            </w:r>
+          </w:p>
+        </w:tc>
+        <w:tc>
+          <w:tcPr>
+            <w:tcW w:type="dxa" w:w="1440"/>
+          </w:tcPr>
+          <w:p>
+            <w:pPr>
+              <w:spacing w:line="400" w:lineRule="exact"/>
+            </w:pPr>
+            <w:r>
+              <w:t>2007</w:t>
+            </w:r>
+          </w:p>
+        </w:tc>
+        <w:tc>
+          <w:tcPr>
+            <w:tcW w:type="dxa" w:w="1440"/>
+          </w:tcPr>
+          <w:p>
+            <w:pPr>
+              <w:spacing w:line="400" w:lineRule="exact"/>
+            </w:pPr>
+            <w:r>
+              <w:t>R$ 42.000,00</w:t>
+            </w:r>
+          </w:p>
+        </w:tc>
+        <w:tc>
+          <w:tcPr>
+            <w:tcW w:type="dxa" w:w="1440"/>
+          </w:tcPr>
+          <w:p>
+            <w:pPr>
+              <w:spacing w:line="400" w:lineRule="exact"/>
+            </w:pPr>
+            <w:r/>
+          </w:p>
+        </w:tc>
+        <w:tc>
+          <w:tcPr>
+            <w:tcW w:type="dxa" w:w="1440"/>
+          </w:tcPr>
+          <w:p>
+            <w:pPr>
+              <w:spacing w:line="400" w:lineRule="exact"/>
+            </w:pPr>
+            <w:r/>
+          </w:p>
+        </w:tc>
+        <w:tc>
+          <w:tcPr>
+            <w:tcW w:type="dxa" w:w="1440"/>
+          </w:tcPr>
+          <w:p>
+            <w:pPr>
+              <w:spacing w:line="400" w:lineRule="exact"/>
+            </w:pPr>
+            <w:r/>
+          </w:p>
+        </w:tc>
+      </w:tr>
+      <w:tr>
+        <w:tc>
+          <w:tcPr>
+            <w:tcW w:type="dxa" w:w="1440"/>
+          </w:tcPr>
+          <w:p>
+            <w:pPr>
+              <w:spacing w:line="400" w:lineRule="exact"/>
+            </w:pPr>
+            <w:r>
+              <w:t>GOLF 1.6</w:t>
+            </w:r>
+          </w:p>
+        </w:tc>
+        <w:tc>
+          <w:tcPr>
+            <w:tcW w:type="dxa" w:w="1440"/>
+          </w:tcPr>
+          <w:p>
+            <w:pPr>
+              <w:spacing w:line="400" w:lineRule="exact"/>
+            </w:pPr>
+            <w:r>
+              <w:t>2008</w:t>
+            </w:r>
+          </w:p>
+        </w:tc>
+        <w:tc>
+          <w:tcPr>
+            <w:tcW w:type="dxa" w:w="1440"/>
+          </w:tcPr>
+          <w:p>
+            <w:pPr>
+              <w:spacing w:line="400" w:lineRule="exact"/>
+            </w:pPr>
+            <w:r>
+              <w:t>R$ 41.000,00</w:t>
             </w:r>
           </w:p>
         </w:tc>
@@ -632,154 +1150,6 @@
               <w:spacing w:line="400" w:lineRule="exact"/>
             </w:pPr>
             <w:r>
-              <w:t>GOLF 1.4 Tsi Highline</w:t>
-            </w:r>
-          </w:p>
-        </w:tc>
-        <w:tc>
-          <w:tcPr>
-            <w:tcW w:type="dxa" w:w="1440"/>
-          </w:tcPr>
-          <w:p>
-            <w:pPr>
-              <w:spacing w:line="400" w:lineRule="exact"/>
-            </w:pPr>
-            <w:r>
-              <w:t>2014</w:t>
-            </w:r>
-          </w:p>
-        </w:tc>
-        <w:tc>
-          <w:tcPr>
-            <w:tcW w:type="dxa" w:w="1440"/>
-          </w:tcPr>
-          <w:p>
-            <w:pPr>
-              <w:spacing w:line="400" w:lineRule="exact"/>
-            </w:pPr>
-            <w:r>
-              <w:t>R$ 83.000,00</w:t>
-            </w:r>
-          </w:p>
-        </w:tc>
-        <w:tc>
-          <w:tcPr>
-            <w:tcW w:type="dxa" w:w="1440"/>
-          </w:tcPr>
-          <w:p>
-            <w:pPr>
-              <w:spacing w:line="400" w:lineRule="exact"/>
-            </w:pPr>
-            <w:r/>
-          </w:p>
-        </w:tc>
-        <w:tc>
-          <w:tcPr>
-            <w:tcW w:type="dxa" w:w="1440"/>
-          </w:tcPr>
-          <w:p>
-            <w:pPr>
-              <w:spacing w:line="400" w:lineRule="exact"/>
-            </w:pPr>
-            <w:r/>
-          </w:p>
-        </w:tc>
-        <w:tc>
-          <w:tcPr>
-            <w:tcW w:type="dxa" w:w="1440"/>
-          </w:tcPr>
-          <w:p>
-            <w:pPr>
-              <w:spacing w:line="400" w:lineRule="exact"/>
-            </w:pPr>
-            <w:r/>
-          </w:p>
-        </w:tc>
-      </w:tr>
-      <w:tr>
-        <w:tc>
-          <w:tcPr>
-            <w:tcW w:type="dxa" w:w="1440"/>
-          </w:tcPr>
-          <w:p>
-            <w:pPr>
-              <w:spacing w:line="400" w:lineRule="exact"/>
-            </w:pPr>
-            <w:r>
-              <w:t>HILUX Srv 4x4</w:t>
-            </w:r>
-          </w:p>
-        </w:tc>
-        <w:tc>
-          <w:tcPr>
-            <w:tcW w:type="dxa" w:w="1440"/>
-          </w:tcPr>
-          <w:p>
-            <w:pPr>
-              <w:spacing w:line="400" w:lineRule="exact"/>
-            </w:pPr>
-            <w:r>
-              <w:t>2017</w:t>
-            </w:r>
-          </w:p>
-        </w:tc>
-        <w:tc>
-          <w:tcPr>
-            <w:tcW w:type="dxa" w:w="1440"/>
-          </w:tcPr>
-          <w:p>
-            <w:pPr>
-              <w:spacing w:line="400" w:lineRule="exact"/>
-            </w:pPr>
-            <w:r>
-              <w:t>R$ 170.000,00</w:t>
-            </w:r>
-          </w:p>
-        </w:tc>
-        <w:tc>
-          <w:tcPr>
-            <w:tcW w:type="dxa" w:w="1440"/>
-          </w:tcPr>
-          <w:p>
-            <w:pPr>
-              <w:spacing w:line="400" w:lineRule="exact"/>
-            </w:pPr>
-            <w:r/>
-          </w:p>
-        </w:tc>
-        <w:tc>
-          <w:tcPr>
-            <w:tcW w:type="dxa" w:w="1440"/>
-          </w:tcPr>
-          <w:p>
-            <w:pPr>
-              <w:spacing w:line="400" w:lineRule="exact"/>
-            </w:pPr>
-            <w:r/>
-          </w:p>
-        </w:tc>
-        <w:tc>
-          <w:tcPr>
-            <w:tcW w:type="dxa" w:w="1440"/>
-          </w:tcPr>
-          <w:p>
-            <w:pPr>
-              <w:spacing w:line="400" w:lineRule="exact"/>
-            </w:pPr>
-            <w:r/>
-          </w:p>
-        </w:tc>
-      </w:tr>
-      <w:tr>
-        <w:tc>
-          <w:tcPr>
-            <w:tcW w:type="dxa" w:w="1440"/>
-          </w:tcPr>
-          <w:p>
-            <w:pPr>
-              <w:spacing w:line="400" w:lineRule="exact"/>
-            </w:pPr>
-            <w:r>
               <w:t>STRADA Trekking</w:t>
             </w:r>
           </w:p>
@@ -854,7 +1224,7 @@
               <w:spacing w:line="400" w:lineRule="exact"/>
             </w:pPr>
             <w:r>
-              <w:t>GOLF 1.6</w:t>
+              <w:t>KA 1.0</w:t>
             </w:r>
           </w:p>
         </w:tc>
@@ -867,7 +1237,7 @@
               <w:spacing w:line="400" w:lineRule="exact"/>
             </w:pPr>
             <w:r>
-              <w:t>2008</w:t>
+              <w:t>2013</w:t>
             </w:r>
           </w:p>
         </w:tc>
@@ -880,7 +1250,7 @@
               <w:spacing w:line="400" w:lineRule="exact"/>
             </w:pPr>
             <w:r>
-              <w:t>R$ 41.000,00</w:t>
+              <w:t>R$ 28.000,00</w:t>
             </w:r>
           </w:p>
         </w:tc>
@@ -928,7 +1298,7 @@
               <w:spacing w:line="400" w:lineRule="exact"/>
             </w:pPr>
             <w:r>
-              <w:t>ONIX Ltz 1.0 Turbo</w:t>
+              <w:t>YZ250FX</w:t>
             </w:r>
           </w:p>
         </w:tc>
@@ -941,7 +1311,7 @@
               <w:spacing w:line="400" w:lineRule="exact"/>
             </w:pPr>
             <w:r>
-              <w:t>2020</w:t>
+              <w:t>2015</w:t>
             </w:r>
           </w:p>
         </w:tc>
@@ -954,229 +1324,7 @@
               <w:spacing w:line="400" w:lineRule="exact"/>
             </w:pPr>
             <w:r>
-              <w:t>R$ 67.000,00</w:t>
-            </w:r>
-          </w:p>
-        </w:tc>
-        <w:tc>
-          <w:tcPr>
-            <w:tcW w:type="dxa" w:w="1440"/>
-          </w:tcPr>
-          <w:p>
-            <w:pPr>
-              <w:spacing w:line="400" w:lineRule="exact"/>
-            </w:pPr>
-            <w:r/>
-          </w:p>
-        </w:tc>
-        <w:tc>
-          <w:tcPr>
-            <w:tcW w:type="dxa" w:w="1440"/>
-          </w:tcPr>
-          <w:p>
-            <w:pPr>
-              <w:spacing w:line="400" w:lineRule="exact"/>
-            </w:pPr>
-            <w:r/>
-          </w:p>
-        </w:tc>
-        <w:tc>
-          <w:tcPr>
-            <w:tcW w:type="dxa" w:w="1440"/>
-          </w:tcPr>
-          <w:p>
-            <w:pPr>
-              <w:spacing w:line="400" w:lineRule="exact"/>
-            </w:pPr>
-            <w:r/>
-          </w:p>
-        </w:tc>
-      </w:tr>
-      <w:tr>
-        <w:tc>
-          <w:tcPr>
-            <w:tcW w:type="dxa" w:w="1440"/>
-          </w:tcPr>
-          <w:p>
-            <w:pPr>
-              <w:spacing w:line="400" w:lineRule="exact"/>
-            </w:pPr>
-            <w:r>
-              <w:t>CIVIC Lxs automático</w:t>
-            </w:r>
-          </w:p>
-        </w:tc>
-        <w:tc>
-          <w:tcPr>
-            <w:tcW w:type="dxa" w:w="1440"/>
-          </w:tcPr>
-          <w:p>
-            <w:pPr>
-              <w:spacing w:line="400" w:lineRule="exact"/>
-            </w:pPr>
-            <w:r>
-              <w:t>2007</w:t>
-            </w:r>
-          </w:p>
-        </w:tc>
-        <w:tc>
-          <w:tcPr>
-            <w:tcW w:type="dxa" w:w="1440"/>
-          </w:tcPr>
-          <w:p>
-            <w:pPr>
-              <w:spacing w:line="400" w:lineRule="exact"/>
-            </w:pPr>
-            <w:r>
-              <w:t>R$ 42.000,00</w:t>
-            </w:r>
-          </w:p>
-        </w:tc>
-        <w:tc>
-          <w:tcPr>
-            <w:tcW w:type="dxa" w:w="1440"/>
-          </w:tcPr>
-          <w:p>
-            <w:pPr>
-              <w:spacing w:line="400" w:lineRule="exact"/>
-            </w:pPr>
-            <w:r/>
-          </w:p>
-        </w:tc>
-        <w:tc>
-          <w:tcPr>
-            <w:tcW w:type="dxa" w:w="1440"/>
-          </w:tcPr>
-          <w:p>
-            <w:pPr>
-              <w:spacing w:line="400" w:lineRule="exact"/>
-            </w:pPr>
-            <w:r/>
-          </w:p>
-        </w:tc>
-        <w:tc>
-          <w:tcPr>
-            <w:tcW w:type="dxa" w:w="1440"/>
-          </w:tcPr>
-          <w:p>
-            <w:pPr>
-              <w:spacing w:line="400" w:lineRule="exact"/>
-            </w:pPr>
-            <w:r/>
-          </w:p>
-        </w:tc>
-      </w:tr>
-      <w:tr>
-        <w:tc>
-          <w:tcPr>
-            <w:tcW w:type="dxa" w:w="1440"/>
-          </w:tcPr>
-          <w:p>
-            <w:pPr>
-              <w:spacing w:line="400" w:lineRule="exact"/>
-            </w:pPr>
-            <w:r>
-              <w:t>PEUGEOT 208</w:t>
-            </w:r>
-          </w:p>
-        </w:tc>
-        <w:tc>
-          <w:tcPr>
-            <w:tcW w:type="dxa" w:w="1440"/>
-          </w:tcPr>
-          <w:p>
-            <w:pPr>
-              <w:spacing w:line="400" w:lineRule="exact"/>
-            </w:pPr>
-            <w:r>
-              <w:t>2014</w:t>
-            </w:r>
-          </w:p>
-        </w:tc>
-        <w:tc>
-          <w:tcPr>
-            <w:tcW w:type="dxa" w:w="1440"/>
-          </w:tcPr>
-          <w:p>
-            <w:pPr>
-              <w:spacing w:line="400" w:lineRule="exact"/>
-            </w:pPr>
-            <w:r>
-              <w:t>R$ 43.500,00</w:t>
-            </w:r>
-          </w:p>
-        </w:tc>
-        <w:tc>
-          <w:tcPr>
-            <w:tcW w:type="dxa" w:w="1440"/>
-          </w:tcPr>
-          <w:p>
-            <w:pPr>
-              <w:spacing w:line="400" w:lineRule="exact"/>
-            </w:pPr>
-            <w:r/>
-          </w:p>
-        </w:tc>
-        <w:tc>
-          <w:tcPr>
-            <w:tcW w:type="dxa" w:w="1440"/>
-          </w:tcPr>
-          <w:p>
-            <w:pPr>
-              <w:spacing w:line="400" w:lineRule="exact"/>
-            </w:pPr>
-            <w:r/>
-          </w:p>
-        </w:tc>
-        <w:tc>
-          <w:tcPr>
-            <w:tcW w:type="dxa" w:w="1440"/>
-          </w:tcPr>
-          <w:p>
-            <w:pPr>
-              <w:spacing w:line="400" w:lineRule="exact"/>
-            </w:pPr>
-            <w:r/>
-          </w:p>
-        </w:tc>
-      </w:tr>
-      <w:tr>
-        <w:tc>
-          <w:tcPr>
-            <w:tcW w:type="dxa" w:w="1440"/>
-          </w:tcPr>
-          <w:p>
-            <w:pPr>
-              <w:spacing w:line="400" w:lineRule="exact"/>
-            </w:pPr>
-            <w:r>
-              <w:t>AMAROK Highline</w:t>
-            </w:r>
-          </w:p>
-        </w:tc>
-        <w:tc>
-          <w:tcPr>
-            <w:tcW w:type="dxa" w:w="1440"/>
-          </w:tcPr>
-          <w:p>
-            <w:pPr>
-              <w:spacing w:line="400" w:lineRule="exact"/>
-            </w:pPr>
-            <w:r>
-              <w:t>2011</w:t>
-            </w:r>
-          </w:p>
-        </w:tc>
-        <w:tc>
-          <w:tcPr>
-            <w:tcW w:type="dxa" w:w="1440"/>
-          </w:tcPr>
-          <w:p>
-            <w:pPr>
-              <w:spacing w:line="400" w:lineRule="exact"/>
-            </w:pPr>
-            <w:r>
-              <w:t>R$ 73.000,00</w:t>
+              <w:t>R$ 27.000,00</w:t>
             </w:r>
           </w:p>
         </w:tc>
@@ -1298,7 +1446,7 @@
               <w:spacing w:line="400" w:lineRule="exact"/>
             </w:pPr>
             <w:r>
-              <w:t>ZX 10</w:t>
+              <w:t>GOL Special</w:t>
             </w:r>
           </w:p>
         </w:tc>
@@ -1311,7 +1459,7 @@
               <w:spacing w:line="400" w:lineRule="exact"/>
             </w:pPr>
             <w:r>
-              <w:t>2013</w:t>
+              <w:t>2004</w:t>
             </w:r>
           </w:p>
         </w:tc>
@@ -1324,155 +1472,7 @@
               <w:spacing w:line="400" w:lineRule="exact"/>
             </w:pPr>
             <w:r>
-              <w:t>R$ 49.000,00</w:t>
-            </w:r>
-          </w:p>
-        </w:tc>
-        <w:tc>
-          <w:tcPr>
-            <w:tcW w:type="dxa" w:w="1440"/>
-          </w:tcPr>
-          <w:p>
-            <w:pPr>
-              <w:spacing w:line="400" w:lineRule="exact"/>
-            </w:pPr>
-            <w:r/>
-          </w:p>
-        </w:tc>
-        <w:tc>
-          <w:tcPr>
-            <w:tcW w:type="dxa" w:w="1440"/>
-          </w:tcPr>
-          <w:p>
-            <w:pPr>
-              <w:spacing w:line="400" w:lineRule="exact"/>
-            </w:pPr>
-            <w:r/>
-          </w:p>
-        </w:tc>
-        <w:tc>
-          <w:tcPr>
-            <w:tcW w:type="dxa" w:w="1440"/>
-          </w:tcPr>
-          <w:p>
-            <w:pPr>
-              <w:spacing w:line="400" w:lineRule="exact"/>
-            </w:pPr>
-            <w:r/>
-          </w:p>
-        </w:tc>
-      </w:tr>
-      <w:tr>
-        <w:tc>
-          <w:tcPr>
-            <w:tcW w:type="dxa" w:w="1440"/>
-          </w:tcPr>
-          <w:p>
-            <w:pPr>
-              <w:spacing w:line="400" w:lineRule="exact"/>
-            </w:pPr>
-            <w:r>
-              <w:t>Kawasaki KX250X</w:t>
-            </w:r>
-          </w:p>
-        </w:tc>
-        <w:tc>
-          <w:tcPr>
-            <w:tcW w:type="dxa" w:w="1440"/>
-          </w:tcPr>
-          <w:p>
-            <w:pPr>
-              <w:spacing w:line="400" w:lineRule="exact"/>
-            </w:pPr>
-            <w:r>
-              <w:t>2022</w:t>
-            </w:r>
-          </w:p>
-        </w:tc>
-        <w:tc>
-          <w:tcPr>
-            <w:tcW w:type="dxa" w:w="1440"/>
-          </w:tcPr>
-          <w:p>
-            <w:pPr>
-              <w:spacing w:line="400" w:lineRule="exact"/>
-            </w:pPr>
-            <w:r>
-              <w:t>R$ 46.000,00</w:t>
-            </w:r>
-          </w:p>
-        </w:tc>
-        <w:tc>
-          <w:tcPr>
-            <w:tcW w:type="dxa" w:w="1440"/>
-          </w:tcPr>
-          <w:p>
-            <w:pPr>
-              <w:spacing w:line="400" w:lineRule="exact"/>
-            </w:pPr>
-            <w:r/>
-          </w:p>
-        </w:tc>
-        <w:tc>
-          <w:tcPr>
-            <w:tcW w:type="dxa" w:w="1440"/>
-          </w:tcPr>
-          <w:p>
-            <w:pPr>
-              <w:spacing w:line="400" w:lineRule="exact"/>
-            </w:pPr>
-            <w:r/>
-          </w:p>
-        </w:tc>
-        <w:tc>
-          <w:tcPr>
-            <w:tcW w:type="dxa" w:w="1440"/>
-          </w:tcPr>
-          <w:p>
-            <w:pPr>
-              <w:spacing w:line="400" w:lineRule="exact"/>
-            </w:pPr>
-            <w:r/>
-          </w:p>
-        </w:tc>
-      </w:tr>
-      <w:tr>
-        <w:tc>
-          <w:tcPr>
-            <w:tcW w:type="dxa" w:w="1440"/>
-          </w:tcPr>
-          <w:p>
-            <w:pPr>
-              <w:spacing w:line="400" w:lineRule="exact"/>
-            </w:pPr>
-            <w:r>
-              <w:t>YZ 250 FX</w:t>
-            </w:r>
-          </w:p>
-        </w:tc>
-        <w:tc>
-          <w:tcPr>
-            <w:tcW w:type="dxa" w:w="1440"/>
-          </w:tcPr>
-          <w:p>
-            <w:pPr>
-              <w:spacing w:line="400" w:lineRule="exact"/>
-            </w:pPr>
-            <w:r>
-              <w:t>2015</w:t>
-            </w:r>
-          </w:p>
-        </w:tc>
-        <w:tc>
-          <w:tcPr>
-            <w:tcW w:type="dxa" w:w="1440"/>
-          </w:tcPr>
-          <w:p>
-            <w:pPr>
-              <w:spacing w:line="400" w:lineRule="exact"/>
-            </w:pPr>
-            <w:r>
-              <w:t>R$ 27.000,00</w:t>
+              <w:t>R$ 14.000,00</w:t>
             </w:r>
           </w:p>
         </w:tc>

</xml_diff>